<commit_message>
removing unused images and adding arialabel on the index slider
</commit_message>
<xml_diff>
--- a/07-05-2023_projexam1_haakon-marius_solvang_report_pdf.docx
+++ b/07-05-2023_projexam1_haakon-marius_solvang_report_pdf.docx
@@ -224,6 +224,7 @@
         <w:pStyle w:val="Overskrift2"/>
       </w:pPr>
       <w:r>
+        <w:lastRenderedPageBreak/>
         <w:t>Design</w:t>
       </w:r>
     </w:p>
@@ -584,16 +585,12 @@
         <w:rPr>
           <w:rFonts w:ascii="Helvetica Neue Thin" w:hAnsi="Helvetica Neue Thin"/>
           <w:noProof/>
-          <w:sz w:val="36"/>
-          <w:szCs w:val="36"/>
-        </w:rPr>
-      </w:pPr>
-      <w:r>
-        <w:rPr>
-          <w:rFonts w:ascii="Helvetica Neue Thin" w:hAnsi="Helvetica Neue Thin"/>
-          <w:noProof/>
-          <w:sz w:val="36"/>
-          <w:szCs w:val="36"/>
+        </w:rPr>
+      </w:pPr>
+      <w:r>
+        <w:rPr>
+          <w:rFonts w:ascii="Helvetica Neue Thin" w:hAnsi="Helvetica Neue Thin"/>
+          <w:noProof/>
         </w:rPr>
         <w:t>I have a issue with</w:t>
       </w:r>
@@ -601,8 +598,6 @@
         <w:rPr>
           <w:rFonts w:ascii="Helvetica Neue Thin" w:hAnsi="Helvetica Neue Thin"/>
           <w:noProof/>
-          <w:sz w:val="36"/>
-          <w:szCs w:val="36"/>
         </w:rPr>
         <w:t xml:space="preserve"> the navigation on small screen</w:t>
       </w:r>
@@ -610,8 +605,6 @@
         <w:rPr>
           <w:rFonts w:ascii="Helvetica Neue Thin" w:hAnsi="Helvetica Neue Thin"/>
           <w:noProof/>
-          <w:sz w:val="36"/>
-          <w:szCs w:val="36"/>
         </w:rPr>
         <w:t xml:space="preserve"> using Firefox. When the </w:t>
       </w:r>
@@ -619,8 +612,6 @@
         <w:rPr>
           <w:rFonts w:ascii="Helvetica Neue Thin" w:hAnsi="Helvetica Neue Thin"/>
           <w:noProof/>
-          <w:sz w:val="36"/>
-          <w:szCs w:val="36"/>
         </w:rPr>
         <w:t xml:space="preserve">menu is </w:t>
       </w:r>
@@ -628,8 +619,6 @@
         <w:rPr>
           <w:rFonts w:ascii="Helvetica Neue Thin" w:hAnsi="Helvetica Neue Thin"/>
           <w:noProof/>
-          <w:sz w:val="36"/>
-          <w:szCs w:val="36"/>
         </w:rPr>
         <w:t xml:space="preserve">in use and the browser is refreshed I have </w:t>
       </w:r>
@@ -637,8 +626,6 @@
         <w:rPr>
           <w:rFonts w:ascii="Helvetica Neue Thin" w:hAnsi="Helvetica Neue Thin"/>
           <w:noProof/>
-          <w:sz w:val="36"/>
-          <w:szCs w:val="36"/>
         </w:rPr>
         <w:t xml:space="preserve">some problems </w:t>
       </w:r>
@@ -646,8 +633,6 @@
         <w:rPr>
           <w:rFonts w:ascii="Helvetica Neue Thin" w:hAnsi="Helvetica Neue Thin"/>
           <w:noProof/>
-          <w:sz w:val="36"/>
-          <w:szCs w:val="36"/>
         </w:rPr>
         <w:t>when scrolling</w:t>
       </w:r>
@@ -655,8 +640,6 @@
         <w:rPr>
           <w:rFonts w:ascii="Helvetica Neue Thin" w:hAnsi="Helvetica Neue Thin"/>
           <w:noProof/>
-          <w:sz w:val="36"/>
-          <w:szCs w:val="36"/>
         </w:rPr>
         <w:t xml:space="preserve"> in top of the screen</w:t>
       </w:r>
@@ -664,8 +647,6 @@
         <w:rPr>
           <w:rFonts w:ascii="Helvetica Neue Thin" w:hAnsi="Helvetica Neue Thin"/>
           <w:noProof/>
-          <w:sz w:val="36"/>
-          <w:szCs w:val="36"/>
         </w:rPr>
         <w:t>.</w:t>
       </w:r>
@@ -673,8 +654,6 @@
         <w:rPr>
           <w:rFonts w:ascii="Helvetica Neue Thin" w:hAnsi="Helvetica Neue Thin"/>
           <w:noProof/>
-          <w:sz w:val="36"/>
-          <w:szCs w:val="36"/>
         </w:rPr>
         <w:t xml:space="preserve"> I have tested this issue with other </w:t>
       </w:r>
@@ -682,8 +661,6 @@
         <w:rPr>
           <w:rFonts w:ascii="Helvetica Neue Thin" w:hAnsi="Helvetica Neue Thin"/>
           <w:noProof/>
-          <w:sz w:val="36"/>
-          <w:szCs w:val="36"/>
         </w:rPr>
         <w:t>browsers like Opera</w:t>
       </w:r>
@@ -691,8 +668,6 @@
         <w:rPr>
           <w:rFonts w:ascii="Helvetica Neue Thin" w:hAnsi="Helvetica Neue Thin"/>
           <w:noProof/>
-          <w:sz w:val="36"/>
-          <w:szCs w:val="36"/>
         </w:rPr>
         <w:t>, Google Chrome</w:t>
       </w:r>
@@ -700,8 +675,6 @@
         <w:rPr>
           <w:rFonts w:ascii="Helvetica Neue Thin" w:hAnsi="Helvetica Neue Thin"/>
           <w:noProof/>
-          <w:sz w:val="36"/>
-          <w:szCs w:val="36"/>
         </w:rPr>
         <w:t xml:space="preserve"> and</w:t>
       </w:r>
@@ -709,8 +682,6 @@
         <w:rPr>
           <w:rFonts w:ascii="Helvetica Neue Thin" w:hAnsi="Helvetica Neue Thin"/>
           <w:noProof/>
-          <w:sz w:val="36"/>
-          <w:szCs w:val="36"/>
         </w:rPr>
         <w:t xml:space="preserve"> </w:t>
       </w:r>
@@ -718,8 +689,6 @@
         <w:rPr>
           <w:rFonts w:ascii="Helvetica Neue Thin" w:hAnsi="Helvetica Neue Thin"/>
           <w:noProof/>
-          <w:sz w:val="36"/>
-          <w:szCs w:val="36"/>
         </w:rPr>
         <w:t xml:space="preserve">Microsoft Edge. </w:t>
       </w:r>
@@ -727,8 +696,6 @@
         <w:rPr>
           <w:rFonts w:ascii="Helvetica Neue Thin" w:hAnsi="Helvetica Neue Thin"/>
           <w:noProof/>
-          <w:sz w:val="36"/>
-          <w:szCs w:val="36"/>
         </w:rPr>
         <w:t>The</w:t>
       </w:r>
@@ -736,8 +703,6 @@
         <w:rPr>
           <w:rFonts w:ascii="Helvetica Neue Thin" w:hAnsi="Helvetica Neue Thin"/>
           <w:noProof/>
-          <w:sz w:val="36"/>
-          <w:szCs w:val="36"/>
         </w:rPr>
         <w:t>se</w:t>
       </w:r>
@@ -745,8 +710,6 @@
         <w:rPr>
           <w:rFonts w:ascii="Helvetica Neue Thin" w:hAnsi="Helvetica Neue Thin"/>
           <w:noProof/>
-          <w:sz w:val="36"/>
-          <w:szCs w:val="36"/>
         </w:rPr>
         <w:t xml:space="preserve"> bro</w:t>
       </w:r>
@@ -754,8 +717,6 @@
         <w:rPr>
           <w:rFonts w:ascii="Helvetica Neue Thin" w:hAnsi="Helvetica Neue Thin"/>
           <w:noProof/>
-          <w:sz w:val="36"/>
-          <w:szCs w:val="36"/>
         </w:rPr>
         <w:t xml:space="preserve">wsers closes the menu </w:t>
       </w:r>
@@ -763,8 +724,6 @@
         <w:rPr>
           <w:rFonts w:ascii="Helvetica Neue Thin" w:hAnsi="Helvetica Neue Thin"/>
           <w:noProof/>
-          <w:sz w:val="36"/>
-          <w:szCs w:val="36"/>
         </w:rPr>
         <w:t>and</w:t>
       </w:r>
@@ -772,8 +731,6 @@
         <w:rPr>
           <w:rFonts w:ascii="Helvetica Neue Thin" w:hAnsi="Helvetica Neue Thin"/>
           <w:noProof/>
-          <w:sz w:val="36"/>
-          <w:szCs w:val="36"/>
         </w:rPr>
         <w:t xml:space="preserve"> </w:t>
       </w:r>
@@ -781,8 +738,6 @@
         <w:rPr>
           <w:rFonts w:ascii="Helvetica Neue Thin" w:hAnsi="Helvetica Neue Thin"/>
           <w:noProof/>
-          <w:sz w:val="36"/>
-          <w:szCs w:val="36"/>
         </w:rPr>
         <w:t>the problem does not appear.</w:t>
       </w:r>
@@ -839,25 +794,396 @@
       <w:pPr>
         <w:pStyle w:val="Overskrift3"/>
         <w:rPr>
-          <w:b/>
+          <w:bCs/>
           <w:color w:val="auto"/>
         </w:rPr>
       </w:pPr>
       <w:r>
         <w:rPr>
-          <w:b/>
+          <w:bCs/>
           <w:color w:val="auto"/>
         </w:rPr>
         <w:t>What went well on the project</w:t>
       </w:r>
     </w:p>
-    <w:p>
-      <w:pPr>
-        <w:rPr>
-          <w:rFonts w:ascii="Helvetica Neue Thin" w:hAnsi="Helvetica Neue Thin"/>
-          <w:noProof/>
-          <w:sz w:val="36"/>
-          <w:szCs w:val="36"/>
+    <w:p/>
+    <w:p>
+      <w:pPr>
+        <w:rPr>
+          <w:rFonts w:ascii="Helvetica Neue Thin" w:hAnsi="Helvetica Neue Thin"/>
+          <w:bCs/>
+          <w:noProof/>
+        </w:rPr>
+      </w:pPr>
+      <w:r>
+        <w:rPr>
+          <w:rFonts w:ascii="Helvetica Neue Thin" w:hAnsi="Helvetica Neue Thin"/>
+          <w:bCs/>
+          <w:noProof/>
+        </w:rPr>
+        <w:t>I have made sure that all my</w:t>
+      </w:r>
+      <w:r>
+        <w:rPr>
+          <w:rFonts w:ascii="Helvetica Neue Thin" w:hAnsi="Helvetica Neue Thin"/>
+          <w:bCs/>
+          <w:noProof/>
+        </w:rPr>
+        <w:t xml:space="preserve"> </w:t>
+      </w:r>
+      <w:r>
+        <w:rPr>
+          <w:rFonts w:ascii="Helvetica Neue Thin" w:hAnsi="Helvetica Neue Thin"/>
+          <w:bCs/>
+          <w:noProof/>
+        </w:rPr>
+        <w:t>pages have</w:t>
+      </w:r>
+      <w:r>
+        <w:rPr>
+          <w:rFonts w:ascii="Helvetica Neue Thin" w:hAnsi="Helvetica Neue Thin"/>
+          <w:bCs/>
+          <w:noProof/>
+        </w:rPr>
+        <w:t xml:space="preserve"> unique </w:t>
+      </w:r>
+      <w:r>
+        <w:rPr>
+          <w:rFonts w:ascii="Helvetica Neue Thin" w:hAnsi="Helvetica Neue Thin"/>
+          <w:bCs/>
+          <w:noProof/>
+        </w:rPr>
+        <w:t>title tags</w:t>
+      </w:r>
+      <w:r>
+        <w:rPr>
+          <w:rFonts w:ascii="Helvetica Neue Thin" w:hAnsi="Helvetica Neue Thin"/>
+          <w:bCs/>
+          <w:noProof/>
+        </w:rPr>
+        <w:t xml:space="preserve"> for SEO</w:t>
+      </w:r>
+      <w:r>
+        <w:rPr>
+          <w:rFonts w:ascii="Helvetica Neue Thin" w:hAnsi="Helvetica Neue Thin"/>
+          <w:bCs/>
+          <w:noProof/>
+        </w:rPr>
+        <w:t xml:space="preserve">. </w:t>
+      </w:r>
+      <w:r>
+        <w:rPr>
+          <w:rFonts w:ascii="Helvetica Neue Thin" w:hAnsi="Helvetica Neue Thin"/>
+          <w:bCs/>
+          <w:noProof/>
+        </w:rPr>
+        <w:t>I have added meta description</w:t>
+      </w:r>
+      <w:r>
+        <w:rPr>
+          <w:rFonts w:ascii="Helvetica Neue Thin" w:hAnsi="Helvetica Neue Thin"/>
+          <w:bCs/>
+          <w:noProof/>
+        </w:rPr>
+        <w:t xml:space="preserve"> to provide search engines with more information about my</w:t>
+      </w:r>
+      <w:r>
+        <w:rPr>
+          <w:rFonts w:ascii="Helvetica Neue Thin" w:hAnsi="Helvetica Neue Thin"/>
+          <w:bCs/>
+          <w:noProof/>
+        </w:rPr>
+        <w:t xml:space="preserve"> pages.</w:t>
+      </w:r>
+    </w:p>
+    <w:p>
+      <w:pPr>
+        <w:rPr>
+          <w:rFonts w:ascii="Helvetica Neue Thin" w:hAnsi="Helvetica Neue Thin"/>
+          <w:bCs/>
+          <w:noProof/>
+        </w:rPr>
+      </w:pPr>
+      <w:r>
+        <w:rPr>
+          <w:rFonts w:ascii="Helvetica Neue Thin" w:hAnsi="Helvetica Neue Thin"/>
+          <w:bCs/>
+          <w:noProof/>
+        </w:rPr>
+        <w:t>My images have</w:t>
+      </w:r>
+      <w:r>
+        <w:rPr>
+          <w:rFonts w:ascii="Helvetica Neue Thin" w:hAnsi="Helvetica Neue Thin"/>
+          <w:bCs/>
+          <w:noProof/>
+        </w:rPr>
+        <w:t xml:space="preserve"> a file size less tha</w:t>
+      </w:r>
+      <w:r>
+        <w:rPr>
+          <w:rFonts w:ascii="Helvetica Neue Thin" w:hAnsi="Helvetica Neue Thin"/>
+          <w:bCs/>
+          <w:noProof/>
+        </w:rPr>
+        <w:t>n</w:t>
+      </w:r>
+      <w:r>
+        <w:rPr>
+          <w:rFonts w:ascii="Helvetica Neue Thin" w:hAnsi="Helvetica Neue Thin"/>
+          <w:bCs/>
+          <w:noProof/>
+        </w:rPr>
+        <w:t xml:space="preserve"> 200kb</w:t>
+      </w:r>
+      <w:r>
+        <w:rPr>
+          <w:rFonts w:ascii="Helvetica Neue Thin" w:hAnsi="Helvetica Neue Thin"/>
+          <w:bCs/>
+          <w:noProof/>
+        </w:rPr>
+        <w:t xml:space="preserve"> </w:t>
+      </w:r>
+      <w:r>
+        <w:rPr>
+          <w:rFonts w:ascii="Helvetica Neue Thin" w:hAnsi="Helvetica Neue Thin"/>
+          <w:bCs/>
+          <w:noProof/>
+        </w:rPr>
+        <w:t xml:space="preserve">and a proper size </w:t>
+      </w:r>
+      <w:r>
+        <w:rPr>
+          <w:rFonts w:ascii="Helvetica Neue Thin" w:hAnsi="Helvetica Neue Thin"/>
+          <w:bCs/>
+          <w:noProof/>
+        </w:rPr>
+        <w:t>to keep the load time as litle as possible.</w:t>
+      </w:r>
+      <w:r>
+        <w:rPr>
+          <w:rFonts w:ascii="Helvetica Neue Thin" w:hAnsi="Helvetica Neue Thin"/>
+          <w:bCs/>
+          <w:noProof/>
+        </w:rPr>
+        <w:t xml:space="preserve"> </w:t>
+      </w:r>
+      <w:r>
+        <w:rPr>
+          <w:rFonts w:ascii="Helvetica Neue Thin" w:hAnsi="Helvetica Neue Thin"/>
+          <w:bCs/>
+          <w:noProof/>
+        </w:rPr>
+        <w:t xml:space="preserve">I have downloaded a screen reader </w:t>
+      </w:r>
+      <w:r>
+        <w:rPr>
+          <w:rFonts w:ascii="Helvetica Neue Thin" w:hAnsi="Helvetica Neue Thin"/>
+          <w:bCs/>
+          <w:noProof/>
+        </w:rPr>
+        <w:t>and listenend thru my pages</w:t>
+      </w:r>
+      <w:r>
+        <w:rPr>
+          <w:rFonts w:ascii="Helvetica Neue Thin" w:hAnsi="Helvetica Neue Thin"/>
+          <w:bCs/>
+          <w:noProof/>
+        </w:rPr>
+        <w:t xml:space="preserve"> looking for acc</w:t>
+      </w:r>
+      <w:r>
+        <w:rPr>
+          <w:rFonts w:ascii="Helvetica Neue Thin" w:hAnsi="Helvetica Neue Thin"/>
+          <w:bCs/>
+          <w:noProof/>
+        </w:rPr>
+        <w:t xml:space="preserve">essibility issues. </w:t>
+      </w:r>
+      <w:r>
+        <w:rPr>
+          <w:rFonts w:ascii="Helvetica Neue Thin" w:hAnsi="Helvetica Neue Thin"/>
+          <w:bCs/>
+          <w:noProof/>
+        </w:rPr>
+        <w:t>My images have alt text and my links have</w:t>
+      </w:r>
+      <w:r>
+        <w:rPr>
+          <w:rFonts w:ascii="Helvetica Neue Thin" w:hAnsi="Helvetica Neue Thin"/>
+          <w:bCs/>
+          <w:noProof/>
+        </w:rPr>
+        <w:t xml:space="preserve"> </w:t>
+      </w:r>
+      <w:r>
+        <w:rPr>
+          <w:rFonts w:ascii="Helvetica Neue Thin" w:hAnsi="Helvetica Neue Thin"/>
+          <w:bCs/>
+          <w:noProof/>
+        </w:rPr>
+        <w:t xml:space="preserve">text </w:t>
+      </w:r>
+      <w:r>
+        <w:rPr>
+          <w:rFonts w:ascii="Helvetica Neue Thin" w:hAnsi="Helvetica Neue Thin"/>
+          <w:bCs/>
+          <w:noProof/>
+        </w:rPr>
+        <w:t xml:space="preserve">like </w:t>
+      </w:r>
+      <w:r>
+        <w:rPr>
+          <w:rFonts w:ascii="Helvetica Neue Thin" w:hAnsi="Helvetica Neue Thin"/>
+          <w:bCs/>
+          <w:noProof/>
+        </w:rPr>
+        <w:t xml:space="preserve">read article and search blog as a example for </w:t>
+      </w:r>
+      <w:r>
+        <w:rPr>
+          <w:rFonts w:ascii="Helvetica Neue Thin" w:hAnsi="Helvetica Neue Thin"/>
+          <w:bCs/>
+          <w:noProof/>
+        </w:rPr>
+        <w:t>giving the reader hint of w</w:t>
+      </w:r>
+      <w:r>
+        <w:rPr>
+          <w:rFonts w:ascii="Helvetica Neue Thin" w:hAnsi="Helvetica Neue Thin"/>
+          <w:bCs/>
+          <w:noProof/>
+        </w:rPr>
+        <w:t xml:space="preserve">here the link is </w:t>
+      </w:r>
+      <w:r>
+        <w:rPr>
+          <w:rFonts w:ascii="Helvetica Neue Thin" w:hAnsi="Helvetica Neue Thin"/>
+          <w:bCs/>
+          <w:noProof/>
+        </w:rPr>
+        <w:t>taking them.</w:t>
+      </w:r>
+      <w:r>
+        <w:rPr>
+          <w:rFonts w:ascii="Helvetica Neue Thin" w:hAnsi="Helvetica Neue Thin"/>
+          <w:bCs/>
+          <w:noProof/>
+        </w:rPr>
+        <w:t xml:space="preserve"> </w:t>
+      </w:r>
+      <w:r>
+        <w:rPr>
+          <w:rFonts w:ascii="Helvetica Neue Thin" w:hAnsi="Helvetica Neue Thin"/>
+          <w:bCs/>
+          <w:noProof/>
+        </w:rPr>
+        <w:t xml:space="preserve">I have </w:t>
+      </w:r>
+      <w:r>
+        <w:rPr>
+          <w:rFonts w:ascii="Helvetica Neue Thin" w:hAnsi="Helvetica Neue Thin"/>
+          <w:bCs/>
+          <w:noProof/>
+        </w:rPr>
+        <w:lastRenderedPageBreak/>
+        <w:t>used labels</w:t>
+      </w:r>
+      <w:r>
+        <w:rPr>
+          <w:rFonts w:ascii="Helvetica Neue Thin" w:hAnsi="Helvetica Neue Thin"/>
+          <w:bCs/>
+          <w:noProof/>
+        </w:rPr>
+        <w:t xml:space="preserve"> on my form and my pages </w:t>
+      </w:r>
+      <w:r>
+        <w:rPr>
+          <w:rFonts w:ascii="Helvetica Neue Thin" w:hAnsi="Helvetica Neue Thin"/>
+          <w:bCs/>
+          <w:noProof/>
+        </w:rPr>
+        <w:t>can be used without a mouse</w:t>
+      </w:r>
+      <w:r>
+        <w:rPr>
+          <w:rFonts w:ascii="Helvetica Neue Thin" w:hAnsi="Helvetica Neue Thin"/>
+          <w:bCs/>
+          <w:noProof/>
+        </w:rPr>
+        <w:t xml:space="preserve">. </w:t>
+      </w:r>
+      <w:r>
+        <w:rPr>
+          <w:rFonts w:ascii="Helvetica Neue Thin" w:hAnsi="Helvetica Neue Thin"/>
+          <w:bCs/>
+          <w:noProof/>
+        </w:rPr>
+        <w:t xml:space="preserve">I have made sure the text is </w:t>
+      </w:r>
+      <w:r>
+        <w:rPr>
+          <w:rFonts w:ascii="Helvetica Neue Thin" w:hAnsi="Helvetica Neue Thin"/>
+          <w:bCs/>
+          <w:noProof/>
+        </w:rPr>
+        <w:t>accssesible with high contrast</w:t>
+      </w:r>
+      <w:r>
+        <w:rPr>
+          <w:rFonts w:ascii="Helvetica Neue Thin" w:hAnsi="Helvetica Neue Thin"/>
+          <w:bCs/>
+          <w:noProof/>
+        </w:rPr>
+        <w:t xml:space="preserve"> colors</w:t>
+      </w:r>
+      <w:r>
+        <w:rPr>
+          <w:rFonts w:ascii="Helvetica Neue Thin" w:hAnsi="Helvetica Neue Thin"/>
+          <w:bCs/>
+          <w:noProof/>
+        </w:rPr>
+        <w:t>.</w:t>
+      </w:r>
+      <w:r>
+        <w:rPr>
+          <w:rFonts w:ascii="Helvetica Neue Thin" w:hAnsi="Helvetica Neue Thin"/>
+          <w:bCs/>
+          <w:noProof/>
+        </w:rPr>
+        <w:t xml:space="preserve"> I have </w:t>
+      </w:r>
+      <w:r>
+        <w:rPr>
+          <w:rFonts w:ascii="Helvetica Neue Thin" w:hAnsi="Helvetica Neue Thin"/>
+          <w:bCs/>
+          <w:noProof/>
+        </w:rPr>
+        <w:t xml:space="preserve">tested the page for accessibility issues on </w:t>
+      </w:r>
+      <w:r>
+        <w:rPr>
+          <w:rFonts w:ascii="Helvetica Neue Thin" w:hAnsi="Helvetica Neue Thin"/>
+          <w:bCs/>
+          <w:noProof/>
+        </w:rPr>
+        <w:t>accsessibleweb.com</w:t>
+      </w:r>
+      <w:r>
+        <w:rPr>
+          <w:rFonts w:ascii="Helvetica Neue Thin" w:hAnsi="Helvetica Neue Thin"/>
+          <w:bCs/>
+          <w:noProof/>
+        </w:rPr>
+        <w:t>.</w:t>
+      </w:r>
+    </w:p>
+    <w:p>
+      <w:pPr>
+        <w:rPr>
+          <w:rFonts w:ascii="Helvetica Neue Thin" w:hAnsi="Helvetica Neue Thin"/>
+          <w:bCs/>
+          <w:noProof/>
         </w:rPr>
       </w:pPr>
     </w:p>
@@ -1781,6 +2107,7 @@
     <w:lsdException w:name="HTML Sample" w:semiHidden="1" w:unhideWhenUsed="1"/>
     <w:lsdException w:name="HTML Typewriter" w:semiHidden="1" w:unhideWhenUsed="1"/>
     <w:lsdException w:name="HTML Variable" w:semiHidden="1" w:unhideWhenUsed="1"/>
+    <w:lsdException w:name="Normal Table" w:semiHidden="1" w:unhideWhenUsed="1"/>
     <w:lsdException w:name="annotation subject" w:semiHidden="1" w:unhideWhenUsed="1"/>
     <w:lsdException w:name="No List" w:semiHidden="1" w:unhideWhenUsed="1"/>
     <w:lsdException w:name="Outline List 1" w:semiHidden="1" w:unhideWhenUsed="1"/>
@@ -1823,8 +2150,11 @@
     <w:lsdException w:name="Table Contemporary" w:semiHidden="1" w:unhideWhenUsed="1"/>
     <w:lsdException w:name="Table Elegant" w:semiHidden="1" w:unhideWhenUsed="1"/>
     <w:lsdException w:name="Table Professional" w:semiHidden="1" w:unhideWhenUsed="1"/>
+    <w:lsdException w:name="Table Subtle 1" w:semiHidden="1" w:unhideWhenUsed="1"/>
     <w:lsdException w:name="Table Subtle 2" w:semiHidden="1" w:unhideWhenUsed="1"/>
     <w:lsdException w:name="Table Web 1" w:semiHidden="1" w:unhideWhenUsed="1"/>
+    <w:lsdException w:name="Table Web 2" w:semiHidden="1" w:unhideWhenUsed="1"/>
+    <w:lsdException w:name="Table Web 3" w:semiHidden="1" w:unhideWhenUsed="1"/>
     <w:lsdException w:name="Balloon Text" w:semiHidden="1" w:unhideWhenUsed="1"/>
     <w:lsdException w:name="Table Grid" w:uiPriority="39"/>
     <w:lsdException w:name="Table Theme" w:semiHidden="1" w:unhideWhenUsed="1"/>

</xml_diff>